<commit_message>
Added some extra screenshots
</commit_message>
<xml_diff>
--- a/UAT/Bug 02 debug log.docx
+++ b/UAT/Bug 02 debug log.docx
@@ -92,7 +92,7 @@
             <v:path o:extrusionok="f" gradientshapeok="t" o:connecttype="rect"/>
             <o:lock v:ext="edit" aspectratio="t"/>
           </v:shapetype>
-          <v:shape id="_x0000_i1063" type="#_x0000_t75" style="width:193.5pt;height:105pt;visibility:visible;mso-wrap-style:square">
+          <v:shape id="_x0000_i1025" type="#_x0000_t75" style="width:193.5pt;height:105pt;visibility:visible;mso-wrap-style:square">
             <v:imagedata r:id="rId7" o:title=""/>
           </v:shape>
         </w:pict>
@@ -192,7 +192,6 @@
           <w:lang w:val="en-AU"/>
         </w:rPr>
       </w:pPr>
-      <w:proofErr w:type="gramStart"/>
       <w:r>
         <w:rPr>
           <w:rFonts w:ascii="Arial" w:hAnsi="Arial"/>
@@ -204,7 +203,6 @@
         </w:rPr>
         <w:t>while</w:t>
       </w:r>
-      <w:proofErr w:type="gramEnd"/>
       <w:r>
         <w:rPr>
           <w:rFonts w:ascii="Arial" w:hAnsi="Arial"/>
@@ -212,9 +210,20 @@
           <w:szCs w:val="24"/>
           <w:lang w:val="en-AU"/>
         </w:rPr>
-        <w:t xml:space="preserve"> (</w:t>
+        <w:t xml:space="preserve"> (player.balanceExceedsLimitBy(bet) &amp;&amp; player.getBalance() &lt; 200)</w:t>
       </w:r>
-      <w:proofErr w:type="spellStart"/>
+    </w:p>
+    <w:p>
+      <w:pPr>
+        <w:pStyle w:val="bp"/>
+        <w:spacing w:before="0" w:after="0"/>
+        <w:rPr>
+          <w:rFonts w:ascii="Arial" w:hAnsi="Arial"/>
+          <w:sz w:val="24"/>
+          <w:szCs w:val="24"/>
+          <w:lang w:val="en-AU"/>
+        </w:rPr>
+      </w:pPr>
       <w:r>
         <w:rPr>
           <w:rFonts w:ascii="Arial" w:hAnsi="Arial"/>
@@ -222,9 +231,32 @@
           <w:szCs w:val="24"/>
           <w:lang w:val="en-AU"/>
         </w:rPr>
-        <w:t>player.balanceExceedsLimitBy</w:t>
+        <w:t>Most likely leaving us with the possibility that one of the methods in the while loop is returning the wrong answer. Given that balanceExeedsLimitBy(bet) is to deal with going below the limit this is most likely the cause.</w:t>
       </w:r>
-      <w:proofErr w:type="spellEnd"/>
+    </w:p>
+    <w:p>
+      <w:pPr>
+        <w:pStyle w:val="bp"/>
+        <w:spacing w:before="0" w:after="0"/>
+        <w:rPr>
+          <w:rFonts w:ascii="Arial" w:hAnsi="Arial"/>
+          <w:sz w:val="24"/>
+          <w:szCs w:val="24"/>
+          <w:lang w:val="en-AU"/>
+        </w:rPr>
+      </w:pPr>
+    </w:p>
+    <w:p>
+      <w:pPr>
+        <w:pStyle w:val="bp"/>
+        <w:spacing w:before="0" w:after="0"/>
+        <w:rPr>
+          <w:rFonts w:ascii="Arial" w:hAnsi="Arial"/>
+          <w:sz w:val="24"/>
+          <w:szCs w:val="24"/>
+          <w:lang w:val="en-AU"/>
+        </w:rPr>
+      </w:pPr>
       <w:r>
         <w:rPr>
           <w:rFonts w:ascii="Arial" w:hAnsi="Arial"/>
@@ -232,143 +264,7 @@
           <w:szCs w:val="24"/>
           <w:lang w:val="en-AU"/>
         </w:rPr>
-        <w:t xml:space="preserve">(bet) &amp;&amp; </w:t>
-      </w:r>
-      <w:proofErr w:type="spellStart"/>
-      <w:r>
-        <w:rPr>
-          <w:rFonts w:ascii="Arial" w:hAnsi="Arial"/>
-          <w:sz w:val="24"/>
-          <w:szCs w:val="24"/>
-          <w:lang w:val="en-AU"/>
-        </w:rPr>
-        <w:t>player.getBalance</w:t>
-      </w:r>
-      <w:proofErr w:type="spellEnd"/>
-      <w:r>
-        <w:rPr>
-          <w:rFonts w:ascii="Arial" w:hAnsi="Arial"/>
-          <w:sz w:val="24"/>
-          <w:szCs w:val="24"/>
-          <w:lang w:val="en-AU"/>
-        </w:rPr>
-        <w:t>() &lt; 200)</w:t>
-      </w:r>
-    </w:p>
-    <w:p>
-      <w:pPr>
-        <w:pStyle w:val="bp"/>
-        <w:spacing w:before="0" w:after="0"/>
-        <w:rPr>
-          <w:rFonts w:ascii="Arial" w:hAnsi="Arial"/>
-          <w:sz w:val="24"/>
-          <w:szCs w:val="24"/>
-          <w:lang w:val="en-AU"/>
-        </w:rPr>
-      </w:pPr>
-      <w:r>
-        <w:rPr>
-          <w:rFonts w:ascii="Arial" w:hAnsi="Arial"/>
-          <w:sz w:val="24"/>
-          <w:szCs w:val="24"/>
-          <w:lang w:val="en-AU"/>
-        </w:rPr>
-        <w:t xml:space="preserve">Most likely leaving us with the possibility that one of the methods in the while loop is returning the wrong answer. Given that </w:t>
-      </w:r>
-      <w:proofErr w:type="spellStart"/>
-      <w:proofErr w:type="gramStart"/>
-      <w:r>
-        <w:rPr>
-          <w:rFonts w:ascii="Arial" w:hAnsi="Arial"/>
-          <w:sz w:val="24"/>
-          <w:szCs w:val="24"/>
-          <w:lang w:val="en-AU"/>
-        </w:rPr>
-        <w:t>balanceExeedsLimitBy</w:t>
-      </w:r>
-      <w:proofErr w:type="spellEnd"/>
-      <w:r>
-        <w:rPr>
-          <w:rFonts w:ascii="Arial" w:hAnsi="Arial"/>
-          <w:sz w:val="24"/>
-          <w:szCs w:val="24"/>
-          <w:lang w:val="en-AU"/>
-        </w:rPr>
-        <w:t>(</w:t>
-      </w:r>
-      <w:proofErr w:type="gramEnd"/>
-      <w:r>
-        <w:rPr>
-          <w:rFonts w:ascii="Arial" w:hAnsi="Arial"/>
-          <w:sz w:val="24"/>
-          <w:szCs w:val="24"/>
-          <w:lang w:val="en-AU"/>
-        </w:rPr>
-        <w:t>bet) is to deal with going below the limit this is most likely the cause.</w:t>
-      </w:r>
-    </w:p>
-    <w:p>
-      <w:pPr>
-        <w:pStyle w:val="bp"/>
-        <w:spacing w:before="0" w:after="0"/>
-        <w:rPr>
-          <w:rFonts w:ascii="Arial" w:hAnsi="Arial"/>
-          <w:sz w:val="24"/>
-          <w:szCs w:val="24"/>
-          <w:lang w:val="en-AU"/>
-        </w:rPr>
-      </w:pPr>
-    </w:p>
-    <w:p>
-      <w:pPr>
-        <w:pStyle w:val="bp"/>
-        <w:spacing w:before="0" w:after="0"/>
-        <w:rPr>
-          <w:rFonts w:ascii="Arial" w:hAnsi="Arial"/>
-          <w:sz w:val="24"/>
-          <w:szCs w:val="24"/>
-          <w:lang w:val="en-AU"/>
-        </w:rPr>
-      </w:pPr>
-      <w:r>
-        <w:rPr>
-          <w:rFonts w:ascii="Arial" w:hAnsi="Arial"/>
-          <w:sz w:val="24"/>
-          <w:szCs w:val="24"/>
-          <w:lang w:val="en-AU"/>
-        </w:rPr>
-        <w:t xml:space="preserve">Looking at the method </w:t>
-      </w:r>
-      <w:proofErr w:type="spellStart"/>
-      <w:proofErr w:type="gramStart"/>
-      <w:r>
-        <w:rPr>
-          <w:rFonts w:ascii="Arial" w:hAnsi="Arial"/>
-          <w:sz w:val="24"/>
-          <w:szCs w:val="24"/>
-          <w:lang w:val="en-AU"/>
-        </w:rPr>
-        <w:t>balanceExceedsLimitBy</w:t>
-      </w:r>
-      <w:proofErr w:type="spellEnd"/>
-      <w:r>
-        <w:rPr>
-          <w:rFonts w:ascii="Arial" w:hAnsi="Arial"/>
-          <w:sz w:val="24"/>
-          <w:szCs w:val="24"/>
-          <w:lang w:val="en-AU"/>
-        </w:rPr>
-        <w:t>(</w:t>
-      </w:r>
-      <w:proofErr w:type="gramEnd"/>
-      <w:r>
-        <w:rPr>
-          <w:rFonts w:ascii="Arial" w:hAnsi="Arial"/>
-          <w:sz w:val="24"/>
-          <w:szCs w:val="24"/>
-          <w:lang w:val="en-AU"/>
-        </w:rPr>
-        <w:t>bet) the problem seems to be that (balance – amount &gt; limit) this will never be true when balance is 5 amount is 5 and limit is 0 as it is saying (5 – 5 &gt; 0) = (0 &gt; 0) which is false.</w:t>
+        <w:t>Looking at the method balanceExceedsLimitBy(bet) the problem seems to be that (balance – amount &gt; limit) this will never be true when balance is 5 amount is 5 and limit is 0 as it is saying (5 – 5 &gt; 0) = (0 &gt; 0) which is false.</w:t>
       </w:r>
     </w:p>
     <w:p>
@@ -411,30 +307,20 @@
         <w:pStyle w:val="bp"/>
         <w:spacing w:before="0" w:after="0"/>
         <w:rPr>
-          <w:rFonts w:ascii="Arial" w:hAnsi="Arial" w:cs="Arial"/>
-          <w:noProof/>
-          <w:sz w:val="24"/>
-          <w:szCs w:val="24"/>
-          <w:lang w:val="en-AU" w:eastAsia="en-AU"/>
-        </w:rPr>
-      </w:pPr>
-    </w:p>
-    <w:p>
-      <w:pPr>
-        <w:pStyle w:val="bp"/>
-        <w:spacing w:before="0" w:after="0"/>
+          <w:rFonts w:ascii="Arial" w:hAnsi="Arial"/>
+          <w:b/>
+          <w:sz w:val="24"/>
+          <w:szCs w:val="24"/>
+          <w:lang w:val="en-AU"/>
+        </w:rPr>
+      </w:pPr>
+      <w:r>
         <w:rPr>
           <w:noProof/>
           <w:lang w:val="en-AU" w:eastAsia="en-AU"/>
         </w:rPr>
-      </w:pPr>
-      <w:r>
-        <w:rPr>
-          <w:noProof/>
-          <w:lang w:val="en-AU" w:eastAsia="en-AU"/>
-        </w:rPr>
         <w:pict>
-          <v:shape id="_x0000_i1065" type="#_x0000_t75" style="width:270pt;height:41.25pt;visibility:visible;mso-wrap-style:square">
+          <v:shape id="Picture 1" o:spid="_x0000_i1030" type="#_x0000_t75" style="width:434.25pt;height:126pt;visibility:visible;mso-wrap-style:square">
             <v:imagedata r:id="rId8" o:title=""/>
           </v:shape>
         </w:pict>
@@ -452,100 +338,6 @@
           <w:lang w:val="en-AU" w:eastAsia="en-AU"/>
         </w:rPr>
       </w:pPr>
-      <w:r>
-        <w:rPr>
-          <w:rFonts w:ascii="Arial" w:hAnsi="Arial" w:cs="Arial"/>
-          <w:noProof/>
-          <w:sz w:val="24"/>
-          <w:szCs w:val="24"/>
-          <w:lang w:val="en-AU" w:eastAsia="en-AU"/>
-        </w:rPr>
-        <w:t>As expected the test fails. In order to solve the issues the notion</w:t>
-      </w:r>
-      <w:r>
-        <w:rPr>
-          <w:rFonts w:ascii="Arial" w:hAnsi="Arial" w:cs="Arial"/>
-          <w:noProof/>
-          <w:sz w:val="24"/>
-          <w:szCs w:val="24"/>
-          <w:lang w:val="en-AU" w:eastAsia="en-AU"/>
-        </w:rPr>
-        <w:t xml:space="preserve"> (balance – amount &gt; limit) will need to be changed to (balance – amount &gt;= limit)</w:t>
-      </w:r>
-      <w:r>
-        <w:rPr>
-          <w:rFonts w:ascii="Arial" w:hAnsi="Arial" w:cs="Arial"/>
-          <w:noProof/>
-          <w:sz w:val="24"/>
-          <w:szCs w:val="24"/>
-          <w:lang w:val="en-AU" w:eastAsia="en-AU"/>
-        </w:rPr>
-        <w:t xml:space="preserve"> resulting in (5 – 5 &gt;= 0) = (0 &gt;= 0) which will return true.</w:t>
-      </w:r>
-    </w:p>
-    <w:p>
-      <w:pPr>
-        <w:pStyle w:val="bp"/>
-        <w:spacing w:before="0" w:after="0"/>
-        <w:rPr>
-          <w:rFonts w:ascii="Arial" w:hAnsi="Arial" w:cs="Arial"/>
-          <w:noProof/>
-          <w:sz w:val="24"/>
-          <w:szCs w:val="24"/>
-          <w:lang w:val="en-AU" w:eastAsia="en-AU"/>
-        </w:rPr>
-      </w:pPr>
-    </w:p>
-    <w:p>
-      <w:pPr>
-        <w:pStyle w:val="bp"/>
-        <w:spacing w:before="0" w:after="0"/>
-        <w:rPr>
-          <w:rFonts w:ascii="Arial" w:hAnsi="Arial" w:cs="Arial"/>
-          <w:noProof/>
-          <w:sz w:val="24"/>
-          <w:szCs w:val="24"/>
-          <w:lang w:val="en-AU" w:eastAsia="en-AU"/>
-        </w:rPr>
-      </w:pPr>
-    </w:p>
-    <w:p>
-      <w:pPr>
-        <w:pStyle w:val="bp"/>
-        <w:spacing w:before="0" w:after="0"/>
-        <w:rPr>
-          <w:rFonts w:ascii="Arial" w:hAnsi="Arial" w:cs="Arial"/>
-          <w:noProof/>
-          <w:sz w:val="24"/>
-          <w:szCs w:val="24"/>
-          <w:lang w:val="en-AU" w:eastAsia="en-AU"/>
-        </w:rPr>
-      </w:pPr>
-    </w:p>
-    <w:p>
-      <w:pPr>
-        <w:pStyle w:val="bp"/>
-        <w:spacing w:before="0" w:after="0"/>
-        <w:rPr>
-          <w:rFonts w:ascii="Arial" w:hAnsi="Arial" w:cs="Arial"/>
-          <w:b/>
-          <w:noProof/>
-          <w:sz w:val="24"/>
-          <w:szCs w:val="24"/>
-          <w:lang w:val="en-AU" w:eastAsia="en-AU"/>
-        </w:rPr>
-      </w:pPr>
-      <w:r>
-        <w:rPr>
-          <w:rFonts w:ascii="Arial" w:hAnsi="Arial" w:cs="Arial"/>
-          <w:b/>
-          <w:noProof/>
-          <w:sz w:val="24"/>
-          <w:szCs w:val="24"/>
-          <w:lang w:val="en-AU" w:eastAsia="en-AU"/>
-        </w:rPr>
-        <w:t>After fixed code</w:t>
-      </w:r>
     </w:p>
     <w:p>
       <w:pPr>
@@ -562,152 +354,130 @@
           <w:lang w:val="en-AU" w:eastAsia="en-AU"/>
         </w:rPr>
         <w:pict>
-          <v:shape id="_x0000_i1067" type="#_x0000_t75" style="width:270pt;height:32.25pt;visibility:visible;mso-wrap-style:square">
+          <v:shape id="_x0000_i1026" type="#_x0000_t75" style="width:270pt;height:41.25pt;visibility:visible;mso-wrap-style:square">
             <v:imagedata r:id="rId9" o:title=""/>
           </v:shape>
         </w:pict>
       </w:r>
+    </w:p>
+    <w:p>
+      <w:pPr>
+        <w:pStyle w:val="bp"/>
+        <w:spacing w:before="0" w:after="0"/>
+        <w:rPr>
+          <w:rFonts w:ascii="Arial" w:hAnsi="Arial" w:cs="Arial"/>
+          <w:noProof/>
+          <w:sz w:val="24"/>
+          <w:szCs w:val="24"/>
+          <w:lang w:val="en-AU" w:eastAsia="en-AU"/>
+        </w:rPr>
+      </w:pPr>
+      <w:r>
+        <w:rPr>
+          <w:rFonts w:ascii="Arial" w:hAnsi="Arial" w:cs="Arial"/>
+          <w:noProof/>
+          <w:sz w:val="24"/>
+          <w:szCs w:val="24"/>
+          <w:lang w:val="en-AU" w:eastAsia="en-AU"/>
+        </w:rPr>
+        <w:t>As expected the test fails. In order to solve the issues the notion</w:t>
+      </w:r>
+      <w:r>
+        <w:rPr>
+          <w:rFonts w:ascii="Arial" w:hAnsi="Arial" w:cs="Arial"/>
+          <w:noProof/>
+          <w:sz w:val="24"/>
+          <w:szCs w:val="24"/>
+          <w:lang w:val="en-AU" w:eastAsia="en-AU"/>
+        </w:rPr>
+        <w:t xml:space="preserve"> (balance – amount &gt; limit) will need to be changed to (balance – amount &gt;= limit)</w:t>
+      </w:r>
+      <w:r>
+        <w:rPr>
+          <w:rFonts w:ascii="Arial" w:hAnsi="Arial" w:cs="Arial"/>
+          <w:noProof/>
+          <w:sz w:val="24"/>
+          <w:szCs w:val="24"/>
+          <w:lang w:val="en-AU" w:eastAsia="en-AU"/>
+        </w:rPr>
+        <w:t xml:space="preserve"> resulting in (5 – 5 &gt;= 0) = (0 &gt;= 0) which will retu</w:t>
+      </w:r>
       <w:bookmarkStart w:id="0" w:name="_GoBack"/>
       <w:bookmarkEnd w:id="0"/>
-    </w:p>
-    <w:p>
-      <w:pPr>
-        <w:pStyle w:val="bp"/>
-        <w:spacing w:before="0" w:after="0"/>
+      <w:r>
         <w:rPr>
           <w:rFonts w:ascii="Arial" w:hAnsi="Arial" w:cs="Arial"/>
-          <w:sz w:val="24"/>
-          <w:szCs w:val="24"/>
+          <w:noProof/>
+          <w:sz w:val="24"/>
+          <w:szCs w:val="24"/>
+          <w:lang w:val="en-AU" w:eastAsia="en-AU"/>
+        </w:rPr>
+        <w:t>rn true.</w:t>
+      </w:r>
+    </w:p>
+    <w:p>
+      <w:pPr>
+        <w:pStyle w:val="bp"/>
+        <w:spacing w:before="0" w:after="0"/>
+        <w:rPr>
+          <w:rFonts w:ascii="Arial" w:hAnsi="Arial" w:cs="Arial"/>
+          <w:noProof/>
+          <w:sz w:val="24"/>
+          <w:szCs w:val="24"/>
+          <w:lang w:val="en-AU" w:eastAsia="en-AU"/>
+        </w:rPr>
+      </w:pPr>
+    </w:p>
+    <w:p>
+      <w:pPr>
+        <w:pStyle w:val="bp"/>
+        <w:spacing w:before="0" w:after="0"/>
+        <w:rPr>
+          <w:rFonts w:ascii="Arial" w:hAnsi="Arial" w:cs="Arial"/>
+          <w:noProof/>
+          <w:sz w:val="24"/>
+          <w:szCs w:val="24"/>
+          <w:lang w:val="en-AU" w:eastAsia="en-AU"/>
+        </w:rPr>
+      </w:pPr>
+    </w:p>
+    <w:p>
+      <w:pPr>
+        <w:pStyle w:val="bp"/>
+        <w:spacing w:before="0" w:after="0"/>
+        <w:rPr>
+          <w:rFonts w:ascii="Arial" w:hAnsi="Arial" w:cs="Arial"/>
+          <w:noProof/>
+          <w:sz w:val="24"/>
+          <w:szCs w:val="24"/>
+          <w:lang w:val="en-AU" w:eastAsia="en-AU"/>
+        </w:rPr>
+      </w:pPr>
+    </w:p>
+    <w:p>
+      <w:pPr>
+        <w:pStyle w:val="bp"/>
+        <w:spacing w:before="0" w:after="0"/>
+        <w:rPr>
+          <w:rFonts w:ascii="Arial" w:hAnsi="Arial" w:cs="Arial"/>
+          <w:b/>
+          <w:noProof/>
+          <w:sz w:val="24"/>
+          <w:szCs w:val="24"/>
+          <w:lang w:val="en-AU" w:eastAsia="en-AU"/>
         </w:rPr>
       </w:pPr>
       <w:r>
         <w:rPr>
           <w:rFonts w:ascii="Arial" w:hAnsi="Arial" w:cs="Arial"/>
-          <w:sz w:val="24"/>
-          <w:szCs w:val="24"/>
-        </w:rPr>
-        <w:t>As expected the code now returns the correct result of true.</w:t>
-      </w:r>
-    </w:p>
-    <w:p>
-      <w:pPr>
-        <w:pStyle w:val="bp"/>
-        <w:spacing w:before="0" w:after="0"/>
-        <w:rPr>
-          <w:rFonts w:ascii="Arial" w:hAnsi="Arial" w:cs="Arial"/>
-          <w:sz w:val="24"/>
-          <w:szCs w:val="24"/>
-        </w:rPr>
-      </w:pPr>
-    </w:p>
-    <w:p>
-      <w:pPr>
-        <w:pStyle w:val="bp"/>
-        <w:spacing w:before="0" w:after="0"/>
-        <w:rPr>
-          <w:rFonts w:ascii="Arial" w:hAnsi="Arial" w:cs="Arial"/>
-          <w:sz w:val="24"/>
-          <w:szCs w:val="24"/>
-        </w:rPr>
-      </w:pPr>
-      <w:r>
-        <w:rPr>
-          <w:rFonts w:ascii="Arial" w:hAnsi="Arial" w:cs="Arial"/>
-          <w:sz w:val="24"/>
-          <w:szCs w:val="24"/>
-        </w:rPr>
-        <w:t>Further investigation of the Player class in relation to limit there is one more possible bug in the following method</w:t>
-      </w:r>
-    </w:p>
-    <w:p>
-      <w:pPr>
-        <w:pStyle w:val="bp"/>
-        <w:spacing w:before="0" w:after="0"/>
-        <w:rPr>
-          <w:rFonts w:ascii="Arial" w:hAnsi="Arial" w:cs="Arial"/>
-          <w:sz w:val="24"/>
-          <w:szCs w:val="24"/>
-        </w:rPr>
-      </w:pPr>
-      <w:proofErr w:type="spellStart"/>
-      <w:proofErr w:type="gramStart"/>
-      <w:r>
-        <w:rPr>
-          <w:rFonts w:ascii="Arial" w:hAnsi="Arial" w:cs="Arial"/>
-          <w:sz w:val="24"/>
-          <w:szCs w:val="24"/>
-        </w:rPr>
-        <w:t>BalanceExceedsLimit</w:t>
-      </w:r>
-      <w:proofErr w:type="spellEnd"/>
-      <w:r>
-        <w:rPr>
-          <w:rFonts w:ascii="Arial" w:hAnsi="Arial" w:cs="Arial"/>
-          <w:sz w:val="24"/>
-          <w:szCs w:val="24"/>
-        </w:rPr>
-        <w:t>(</w:t>
-      </w:r>
-      <w:proofErr w:type="gramEnd"/>
-      <w:r>
-        <w:rPr>
-          <w:rFonts w:ascii="Arial" w:hAnsi="Arial" w:cs="Arial"/>
-          <w:sz w:val="24"/>
-          <w:szCs w:val="24"/>
-        </w:rPr>
-        <w:t>)</w:t>
-      </w:r>
-      <w:r>
-        <w:rPr>
-          <w:rFonts w:ascii="Arial" w:hAnsi="Arial" w:cs="Arial"/>
-          <w:sz w:val="24"/>
-          <w:szCs w:val="24"/>
-        </w:rPr>
-        <w:t xml:space="preserve"> this method has the same issue in that (balance &gt; limit) will return false when balance = limit.</w:t>
-      </w:r>
-    </w:p>
-    <w:p>
-      <w:pPr>
-        <w:pStyle w:val="bp"/>
-        <w:spacing w:before="0" w:after="0"/>
-        <w:rPr>
-          <w:rFonts w:ascii="Arial" w:hAnsi="Arial" w:cs="Arial"/>
-          <w:sz w:val="24"/>
-          <w:szCs w:val="24"/>
-        </w:rPr>
-      </w:pPr>
-    </w:p>
-    <w:p>
-      <w:pPr>
-        <w:pStyle w:val="bp"/>
-        <w:spacing w:before="0" w:after="0"/>
-        <w:rPr>
-          <w:rFonts w:ascii="Arial" w:hAnsi="Arial"/>
           <w:b/>
-          <w:sz w:val="24"/>
-          <w:szCs w:val="24"/>
-          <w:lang w:val="en-AU"/>
-        </w:rPr>
-      </w:pPr>
-      <w:r>
-        <w:rPr>
-          <w:rFonts w:ascii="Arial" w:hAnsi="Arial"/>
-          <w:b/>
-          <w:sz w:val="24"/>
-          <w:szCs w:val="24"/>
-          <w:lang w:val="en-AU"/>
-        </w:rPr>
-        <w:t>U</w:t>
-      </w:r>
-      <w:r>
-        <w:rPr>
-          <w:rFonts w:ascii="Arial" w:hAnsi="Arial"/>
-          <w:b/>
-          <w:sz w:val="24"/>
-          <w:szCs w:val="24"/>
-          <w:lang w:val="en-AU"/>
-        </w:rPr>
-        <w:t>tilising Junit Testing</w:t>
+          <w:noProof/>
+          <w:sz w:val="24"/>
+          <w:szCs w:val="24"/>
+          <w:lang w:val="en-AU" w:eastAsia="en-AU"/>
+        </w:rPr>
+        <w:lastRenderedPageBreak/>
+        <w:t>After fixed code</w:t>
       </w:r>
     </w:p>
     <w:p>
@@ -725,7 +495,42 @@
           <w:lang w:val="en-AU" w:eastAsia="en-AU"/>
         </w:rPr>
         <w:pict>
-          <v:shape id="_x0000_i1069" type="#_x0000_t75" style="width:263.25pt;height:49.5pt;visibility:visible;mso-wrap-style:square">
+          <v:shape id="_x0000_i1032" type="#_x0000_t75" style="width:434.25pt;height:126pt;visibility:visible;mso-wrap-style:square">
+            <v:imagedata r:id="rId8" o:title=""/>
+          </v:shape>
+        </w:pict>
+      </w:r>
+    </w:p>
+    <w:p>
+      <w:pPr>
+        <w:pStyle w:val="bp"/>
+        <w:spacing w:before="0" w:after="0"/>
+        <w:rPr>
+          <w:rFonts w:ascii="Arial" w:hAnsi="Arial" w:cs="Arial"/>
+          <w:b/>
+          <w:noProof/>
+          <w:sz w:val="24"/>
+          <w:szCs w:val="24"/>
+          <w:lang w:val="en-AU" w:eastAsia="en-AU"/>
+        </w:rPr>
+      </w:pPr>
+    </w:p>
+    <w:p>
+      <w:pPr>
+        <w:pStyle w:val="bp"/>
+        <w:spacing w:before="0" w:after="0"/>
+        <w:rPr>
+          <w:noProof/>
+          <w:lang w:val="en-AU" w:eastAsia="en-AU"/>
+        </w:rPr>
+      </w:pPr>
+      <w:r>
+        <w:rPr>
+          <w:noProof/>
+          <w:lang w:val="en-AU" w:eastAsia="en-AU"/>
+        </w:rPr>
+        <w:pict>
+          <v:shape id="_x0000_i1027" type="#_x0000_t75" style="width:270pt;height:32.25pt;visibility:visible;mso-wrap-style:square">
             <v:imagedata r:id="rId10" o:title=""/>
           </v:shape>
         </w:pict>
@@ -737,21 +542,17 @@
         <w:spacing w:before="0" w:after="0"/>
         <w:rPr>
           <w:rFonts w:ascii="Arial" w:hAnsi="Arial" w:cs="Arial"/>
-          <w:noProof/>
-          <w:sz w:val="24"/>
-          <w:szCs w:val="24"/>
-          <w:lang w:val="en-AU" w:eastAsia="en-AU"/>
+          <w:sz w:val="24"/>
+          <w:szCs w:val="24"/>
         </w:rPr>
       </w:pPr>
       <w:r>
         <w:rPr>
           <w:rFonts w:ascii="Arial" w:hAnsi="Arial" w:cs="Arial"/>
-          <w:noProof/>
-          <w:sz w:val="24"/>
-          <w:szCs w:val="24"/>
-          <w:lang w:val="en-AU" w:eastAsia="en-AU"/>
-        </w:rPr>
-        <w:t>When the player limit is set to the balance this returns false when it should return true. Modifying the code to read (balance &gt;= limit) should resolve the bug.</w:t>
+          <w:sz w:val="24"/>
+          <w:szCs w:val="24"/>
+        </w:rPr>
+        <w:t>As expected the code now returns the correct result of true.</w:t>
       </w:r>
     </w:p>
     <w:p>
@@ -760,10 +561,8 @@
         <w:spacing w:before="0" w:after="0"/>
         <w:rPr>
           <w:rFonts w:ascii="Arial" w:hAnsi="Arial" w:cs="Arial"/>
-          <w:noProof/>
-          <w:sz w:val="24"/>
-          <w:szCs w:val="24"/>
-          <w:lang w:val="en-AU" w:eastAsia="en-AU"/>
+          <w:sz w:val="24"/>
+          <w:szCs w:val="24"/>
         </w:rPr>
       </w:pPr>
     </w:p>
@@ -773,23 +572,166 @@
         <w:spacing w:before="0" w:after="0"/>
         <w:rPr>
           <w:rFonts w:ascii="Arial" w:hAnsi="Arial" w:cs="Arial"/>
+          <w:sz w:val="24"/>
+          <w:szCs w:val="24"/>
+        </w:rPr>
+      </w:pPr>
+      <w:r>
+        <w:rPr>
+          <w:rFonts w:ascii="Arial" w:hAnsi="Arial" w:cs="Arial"/>
+          <w:sz w:val="24"/>
+          <w:szCs w:val="24"/>
+        </w:rPr>
+        <w:t>Further investigation of the Player class in relation to limit there is one more possible bug in the following method</w:t>
+      </w:r>
+    </w:p>
+    <w:p>
+      <w:pPr>
+        <w:pStyle w:val="bp"/>
+        <w:spacing w:before="0" w:after="0"/>
+        <w:rPr>
+          <w:rFonts w:ascii="Arial" w:hAnsi="Arial" w:cs="Arial"/>
+          <w:sz w:val="24"/>
+          <w:szCs w:val="24"/>
+        </w:rPr>
+      </w:pPr>
+      <w:r>
+        <w:rPr>
+          <w:rFonts w:ascii="Arial" w:hAnsi="Arial" w:cs="Arial"/>
+          <w:sz w:val="24"/>
+          <w:szCs w:val="24"/>
+        </w:rPr>
+        <w:t>BalanceExceedsLimit()</w:t>
+      </w:r>
+      <w:r>
+        <w:rPr>
+          <w:rFonts w:ascii="Arial" w:hAnsi="Arial" w:cs="Arial"/>
+          <w:sz w:val="24"/>
+          <w:szCs w:val="24"/>
+        </w:rPr>
+        <w:t xml:space="preserve"> this method has the same issue in that (balance &gt; limit) will return false when balance = limit.</w:t>
+      </w:r>
+    </w:p>
+    <w:p>
+      <w:pPr>
+        <w:pStyle w:val="bp"/>
+        <w:spacing w:before="0" w:after="0"/>
+        <w:rPr>
+          <w:rFonts w:ascii="Arial" w:hAnsi="Arial" w:cs="Arial"/>
+          <w:sz w:val="24"/>
+          <w:szCs w:val="24"/>
+        </w:rPr>
+      </w:pPr>
+    </w:p>
+    <w:p>
+      <w:pPr>
+        <w:pStyle w:val="bp"/>
+        <w:spacing w:before="0" w:after="0"/>
+        <w:rPr>
+          <w:rFonts w:ascii="Arial" w:hAnsi="Arial"/>
           <w:b/>
-          <w:noProof/>
-          <w:sz w:val="24"/>
-          <w:szCs w:val="24"/>
-          <w:lang w:val="en-AU" w:eastAsia="en-AU"/>
+          <w:sz w:val="24"/>
+          <w:szCs w:val="24"/>
+          <w:lang w:val="en-AU"/>
+        </w:rPr>
+      </w:pPr>
+    </w:p>
+    <w:p>
+      <w:pPr>
+        <w:pStyle w:val="bp"/>
+        <w:spacing w:before="0" w:after="0"/>
+        <w:rPr>
+          <w:rFonts w:ascii="Arial" w:hAnsi="Arial"/>
+          <w:b/>
+          <w:sz w:val="24"/>
+          <w:szCs w:val="24"/>
+          <w:lang w:val="en-AU"/>
+        </w:rPr>
+      </w:pPr>
+    </w:p>
+    <w:p>
+      <w:pPr>
+        <w:pStyle w:val="bp"/>
+        <w:spacing w:before="0" w:after="0"/>
+        <w:rPr>
+          <w:rFonts w:ascii="Arial" w:hAnsi="Arial"/>
+          <w:b/>
+          <w:sz w:val="24"/>
+          <w:szCs w:val="24"/>
+          <w:lang w:val="en-AU"/>
+        </w:rPr>
+      </w:pPr>
+    </w:p>
+    <w:p>
+      <w:pPr>
+        <w:pStyle w:val="bp"/>
+        <w:spacing w:before="0" w:after="0"/>
+        <w:rPr>
+          <w:rFonts w:ascii="Arial" w:hAnsi="Arial"/>
+          <w:b/>
+          <w:sz w:val="24"/>
+          <w:szCs w:val="24"/>
+          <w:lang w:val="en-AU"/>
+        </w:rPr>
+      </w:pPr>
+    </w:p>
+    <w:p>
+      <w:pPr>
+        <w:pStyle w:val="bp"/>
+        <w:spacing w:before="0" w:after="0"/>
+        <w:rPr>
+          <w:rFonts w:ascii="Arial" w:hAnsi="Arial"/>
+          <w:b/>
+          <w:sz w:val="24"/>
+          <w:szCs w:val="24"/>
+          <w:lang w:val="en-AU"/>
+        </w:rPr>
+      </w:pPr>
+    </w:p>
+    <w:p>
+      <w:pPr>
+        <w:pStyle w:val="bp"/>
+        <w:spacing w:before="0" w:after="0"/>
+        <w:rPr>
+          <w:rFonts w:ascii="Arial" w:hAnsi="Arial"/>
+          <w:b/>
+          <w:sz w:val="24"/>
+          <w:szCs w:val="24"/>
+          <w:lang w:val="en-AU"/>
+        </w:rPr>
+      </w:pPr>
+    </w:p>
+    <w:p>
+      <w:pPr>
+        <w:pStyle w:val="bp"/>
+        <w:spacing w:before="0" w:after="0"/>
+        <w:rPr>
+          <w:rFonts w:ascii="Arial" w:hAnsi="Arial"/>
+          <w:b/>
+          <w:sz w:val="24"/>
+          <w:szCs w:val="24"/>
+          <w:lang w:val="en-AU"/>
         </w:rPr>
       </w:pPr>
       <w:r>
         <w:rPr>
-          <w:rFonts w:ascii="Arial" w:hAnsi="Arial" w:cs="Arial"/>
+          <w:rFonts w:ascii="Arial" w:hAnsi="Arial"/>
           <w:b/>
-          <w:noProof/>
-          <w:sz w:val="24"/>
-          <w:szCs w:val="24"/>
-          <w:lang w:val="en-AU" w:eastAsia="en-AU"/>
-        </w:rPr>
-        <w:t>After fixed code</w:t>
+          <w:sz w:val="24"/>
+          <w:szCs w:val="24"/>
+          <w:lang w:val="en-AU"/>
+        </w:rPr>
+        <w:t>U</w:t>
+      </w:r>
+      <w:r>
+        <w:rPr>
+          <w:rFonts w:ascii="Arial" w:hAnsi="Arial"/>
+          <w:b/>
+          <w:sz w:val="24"/>
+          <w:szCs w:val="24"/>
+          <w:lang w:val="en-AU"/>
+        </w:rPr>
+        <w:t>tilising Junit Testing</w:t>
       </w:r>
     </w:p>
     <w:p>
@@ -807,7 +749,7 @@
           <w:lang w:val="en-AU" w:eastAsia="en-AU"/>
         </w:rPr>
         <w:pict>
-          <v:shape id="_x0000_i1078" type="#_x0000_t75" style="width:264.75pt;height:42.75pt;visibility:visible;mso-wrap-style:square">
+          <v:shape id="_x0000_i1044" type="#_x0000_t75" style="width:452.25pt;height:117.75pt;visibility:visible;mso-wrap-style:square">
             <v:imagedata r:id="rId11" o:title=""/>
           </v:shape>
         </w:pict>
@@ -818,13 +760,257 @@
         <w:pStyle w:val="bp"/>
         <w:spacing w:before="0" w:after="0"/>
         <w:rPr>
+          <w:noProof/>
+          <w:lang w:val="en-AU" w:eastAsia="en-AU"/>
+        </w:rPr>
+      </w:pPr>
+    </w:p>
+    <w:p>
+      <w:pPr>
+        <w:pStyle w:val="bp"/>
+        <w:spacing w:before="0" w:after="0"/>
+        <w:rPr>
+          <w:rFonts w:ascii="Arial" w:hAnsi="Arial" w:cs="Arial"/>
+          <w:noProof/>
+          <w:sz w:val="24"/>
+          <w:szCs w:val="24"/>
+          <w:lang w:val="en-AU" w:eastAsia="en-AU"/>
+        </w:rPr>
+      </w:pPr>
+      <w:r>
+        <w:rPr>
+          <w:rFonts w:ascii="Arial" w:hAnsi="Arial" w:cs="Arial"/>
+          <w:noProof/>
+          <w:sz w:val="24"/>
+          <w:szCs w:val="24"/>
+          <w:lang w:val="en-AU" w:eastAsia="en-AU"/>
+        </w:rPr>
+        <w:t>Set the limit</w:t>
+      </w:r>
+    </w:p>
+    <w:p>
+      <w:pPr>
+        <w:pStyle w:val="bp"/>
+        <w:spacing w:before="0" w:after="0"/>
+        <w:rPr>
+          <w:rFonts w:ascii="Arial" w:hAnsi="Arial" w:cs="Arial"/>
+          <w:noProof/>
+          <w:sz w:val="24"/>
+          <w:szCs w:val="24"/>
+          <w:lang w:val="en-AU" w:eastAsia="en-AU"/>
+        </w:rPr>
+      </w:pPr>
+    </w:p>
+    <w:p>
+      <w:pPr>
+        <w:pStyle w:val="bp"/>
+        <w:spacing w:before="0" w:after="0"/>
+        <w:rPr>
+          <w:rFonts w:ascii="Arial" w:hAnsi="Arial" w:cs="Arial"/>
+          <w:noProof/>
+          <w:sz w:val="24"/>
+          <w:szCs w:val="24"/>
+          <w:lang w:val="en-AU" w:eastAsia="en-AU"/>
+        </w:rPr>
+      </w:pPr>
+      <w:r>
+        <w:rPr>
+          <w:noProof/>
+          <w:lang w:val="en-AU" w:eastAsia="en-AU"/>
+        </w:rPr>
+        <w:pict>
+          <v:shape id="_x0000_i1036" type="#_x0000_t75" style="width:450.75pt;height:123.75pt;visibility:visible;mso-wrap-style:square">
+            <v:imagedata r:id="rId12" o:title=""/>
+          </v:shape>
+        </w:pict>
+      </w:r>
+    </w:p>
+    <w:p>
+      <w:pPr>
+        <w:pStyle w:val="bp"/>
+        <w:spacing w:before="0" w:after="0"/>
+        <w:rPr>
+          <w:rFonts w:ascii="Arial" w:hAnsi="Arial"/>
+          <w:b/>
+          <w:sz w:val="24"/>
+          <w:szCs w:val="24"/>
+          <w:lang w:val="en-AU"/>
+        </w:rPr>
+      </w:pPr>
+    </w:p>
+    <w:p>
+      <w:pPr>
+        <w:pStyle w:val="bp"/>
+        <w:spacing w:before="0" w:after="0"/>
+        <w:rPr>
+          <w:noProof/>
+          <w:lang w:val="en-AU" w:eastAsia="en-AU"/>
+        </w:rPr>
+      </w:pPr>
+      <w:r>
+        <w:rPr>
+          <w:noProof/>
+          <w:lang w:val="en-AU" w:eastAsia="en-AU"/>
+        </w:rPr>
+        <w:pict>
+          <v:shape id="_x0000_i1028" type="#_x0000_t75" style="width:263.25pt;height:49.5pt;visibility:visible;mso-wrap-style:square">
+            <v:imagedata r:id="rId13" o:title=""/>
+          </v:shape>
+        </w:pict>
+      </w:r>
+    </w:p>
+    <w:p>
+      <w:pPr>
+        <w:pStyle w:val="bp"/>
+        <w:spacing w:before="0" w:after="0"/>
+        <w:rPr>
+          <w:rFonts w:ascii="Arial" w:hAnsi="Arial" w:cs="Arial"/>
+          <w:noProof/>
+          <w:sz w:val="24"/>
+          <w:szCs w:val="24"/>
+          <w:lang w:val="en-AU" w:eastAsia="en-AU"/>
+        </w:rPr>
+      </w:pPr>
+      <w:r>
+        <w:rPr>
+          <w:rFonts w:ascii="Arial" w:hAnsi="Arial" w:cs="Arial"/>
+          <w:noProof/>
+          <w:sz w:val="24"/>
+          <w:szCs w:val="24"/>
+          <w:lang w:val="en-AU" w:eastAsia="en-AU"/>
+        </w:rPr>
+        <w:t>When the player limit is set to the balance this returns false when it should return true. Modifying the code to read (balance &gt;= limit) should resolve the bug.</w:t>
+      </w:r>
+    </w:p>
+    <w:p>
+      <w:pPr>
+        <w:pStyle w:val="bp"/>
+        <w:spacing w:before="0" w:after="0"/>
+        <w:rPr>
+          <w:rFonts w:ascii="Arial" w:hAnsi="Arial" w:cs="Arial"/>
+          <w:noProof/>
+          <w:sz w:val="24"/>
+          <w:szCs w:val="24"/>
+          <w:lang w:val="en-AU" w:eastAsia="en-AU"/>
+        </w:rPr>
+      </w:pPr>
+    </w:p>
+    <w:p>
+      <w:pPr>
+        <w:pStyle w:val="bp"/>
+        <w:spacing w:before="0" w:after="0"/>
+        <w:rPr>
           <w:rFonts w:ascii="Arial" w:hAnsi="Arial" w:cs="Arial"/>
           <w:b/>
-          <w:sz w:val="24"/>
-          <w:szCs w:val="24"/>
+          <w:noProof/>
+          <w:sz w:val="24"/>
+          <w:szCs w:val="24"/>
+          <w:lang w:val="en-AU" w:eastAsia="en-AU"/>
+        </w:rPr>
+      </w:pPr>
+    </w:p>
+    <w:p>
+      <w:pPr>
+        <w:pStyle w:val="bp"/>
+        <w:spacing w:before="0" w:after="0"/>
+        <w:rPr>
+          <w:rFonts w:ascii="Arial" w:hAnsi="Arial" w:cs="Arial"/>
+          <w:b/>
+          <w:noProof/>
+          <w:sz w:val="24"/>
+          <w:szCs w:val="24"/>
+          <w:lang w:val="en-AU" w:eastAsia="en-AU"/>
+        </w:rPr>
+      </w:pPr>
+    </w:p>
+    <w:p>
+      <w:pPr>
+        <w:pStyle w:val="bp"/>
+        <w:spacing w:before="0" w:after="0"/>
+        <w:rPr>
+          <w:rFonts w:ascii="Arial" w:hAnsi="Arial" w:cs="Arial"/>
+          <w:b/>
+          <w:noProof/>
+          <w:sz w:val="24"/>
+          <w:szCs w:val="24"/>
+          <w:lang w:val="en-AU" w:eastAsia="en-AU"/>
+        </w:rPr>
+      </w:pPr>
+    </w:p>
+    <w:p>
+      <w:pPr>
+        <w:pStyle w:val="bp"/>
+        <w:spacing w:before="0" w:after="0"/>
+        <w:rPr>
+          <w:rFonts w:ascii="Arial" w:hAnsi="Arial" w:cs="Arial"/>
+          <w:b/>
+          <w:noProof/>
+          <w:sz w:val="24"/>
+          <w:szCs w:val="24"/>
+          <w:lang w:val="en-AU" w:eastAsia="en-AU"/>
+        </w:rPr>
+      </w:pPr>
+    </w:p>
+    <w:p>
+      <w:pPr>
+        <w:pStyle w:val="bp"/>
+        <w:spacing w:before="0" w:after="0"/>
+        <w:rPr>
+          <w:rFonts w:ascii="Arial" w:hAnsi="Arial" w:cs="Arial"/>
+          <w:b/>
+          <w:noProof/>
+          <w:sz w:val="24"/>
+          <w:szCs w:val="24"/>
+          <w:lang w:val="en-AU" w:eastAsia="en-AU"/>
         </w:rPr>
       </w:pPr>
       <w:r>
+        <w:rPr>
+          <w:rFonts w:ascii="Arial" w:hAnsi="Arial" w:cs="Arial"/>
+          <w:b/>
+          <w:noProof/>
+          <w:sz w:val="24"/>
+          <w:szCs w:val="24"/>
+          <w:lang w:val="en-AU" w:eastAsia="en-AU"/>
+        </w:rPr>
+        <w:t>After fixed code</w:t>
+      </w:r>
+    </w:p>
+    <w:p>
+      <w:pPr>
+        <w:pStyle w:val="bp"/>
+        <w:spacing w:before="0" w:after="0"/>
+        <w:rPr>
+          <w:noProof/>
+          <w:lang w:val="en-AU" w:eastAsia="en-AU"/>
+        </w:rPr>
+      </w:pPr>
+      <w:r>
+        <w:rPr>
+          <w:noProof/>
+          <w:lang w:val="en-AU" w:eastAsia="en-AU"/>
+        </w:rPr>
+        <w:pict>
+          <v:shape id="_x0000_i1041" type="#_x0000_t75" style="width:452.25pt;height:117.75pt;visibility:visible;mso-wrap-style:square">
+            <v:imagedata r:id="rId11" o:title=""/>
+          </v:shape>
+        </w:pict>
+      </w:r>
+    </w:p>
+    <w:p>
+      <w:pPr>
+        <w:pStyle w:val="bp"/>
+        <w:spacing w:before="0" w:after="0"/>
+        <w:rPr>
+          <w:noProof/>
+          <w:lang w:val="en-AU" w:eastAsia="en-AU"/>
+        </w:rPr>
+      </w:pPr>
+    </w:p>
+    <w:p>
+      <w:pPr>
+        <w:pStyle w:val="bp"/>
+        <w:spacing w:before="0" w:after="0"/>
         <w:rPr>
           <w:rFonts w:ascii="Arial" w:hAnsi="Arial" w:cs="Arial"/>
           <w:noProof/>
@@ -832,13 +1018,123 @@
           <w:szCs w:val="24"/>
           <w:lang w:val="en-AU" w:eastAsia="en-AU"/>
         </w:rPr>
+      </w:pPr>
+      <w:r>
+        <w:rPr>
+          <w:rFonts w:ascii="Arial" w:hAnsi="Arial" w:cs="Arial"/>
+          <w:noProof/>
+          <w:sz w:val="24"/>
+          <w:szCs w:val="24"/>
+          <w:lang w:val="en-AU" w:eastAsia="en-AU"/>
+        </w:rPr>
+        <w:t>Set the limit</w:t>
+      </w:r>
+    </w:p>
+    <w:p>
+      <w:pPr>
+        <w:pStyle w:val="bp"/>
+        <w:spacing w:before="0" w:after="0"/>
+        <w:rPr>
+          <w:rFonts w:ascii="Arial" w:hAnsi="Arial" w:cs="Arial"/>
+          <w:noProof/>
+          <w:sz w:val="24"/>
+          <w:szCs w:val="24"/>
+          <w:lang w:val="en-AU" w:eastAsia="en-AU"/>
+        </w:rPr>
+      </w:pPr>
+    </w:p>
+    <w:p>
+      <w:pPr>
+        <w:pStyle w:val="bp"/>
+        <w:spacing w:before="0" w:after="0"/>
+        <w:rPr>
+          <w:noProof/>
+          <w:lang w:val="en-AU" w:eastAsia="en-AU"/>
+        </w:rPr>
+      </w:pPr>
+      <w:r>
+        <w:rPr>
+          <w:noProof/>
+          <w:lang w:val="en-AU" w:eastAsia="en-AU"/>
+        </w:rPr>
+        <w:pict>
+          <v:shape id="_x0000_i1039" type="#_x0000_t75" style="width:450.75pt;height:123.75pt;visibility:visible;mso-wrap-style:square">
+            <v:imagedata r:id="rId12" o:title=""/>
+          </v:shape>
+        </w:pict>
+      </w:r>
+    </w:p>
+    <w:p>
+      <w:pPr>
+        <w:pStyle w:val="bp"/>
+        <w:spacing w:before="0" w:after="0"/>
+        <w:rPr>
+          <w:rFonts w:ascii="Arial" w:hAnsi="Arial" w:cs="Arial"/>
+          <w:b/>
+          <w:noProof/>
+          <w:sz w:val="24"/>
+          <w:szCs w:val="24"/>
+          <w:lang w:val="en-AU" w:eastAsia="en-AU"/>
+        </w:rPr>
+      </w:pPr>
+    </w:p>
+    <w:p>
+      <w:pPr>
+        <w:pStyle w:val="bp"/>
+        <w:spacing w:before="0" w:after="0"/>
+        <w:rPr>
+          <w:noProof/>
+          <w:lang w:val="en-AU" w:eastAsia="en-AU"/>
+        </w:rPr>
+      </w:pPr>
+      <w:r>
+        <w:rPr>
+          <w:noProof/>
+          <w:lang w:val="en-AU" w:eastAsia="en-AU"/>
+        </w:rPr>
+        <w:pict>
+          <v:shape id="_x0000_i1029" type="#_x0000_t75" style="width:264.75pt;height:42.75pt;visibility:visible;mso-wrap-style:square">
+            <v:imagedata r:id="rId14" o:title=""/>
+          </v:shape>
+        </w:pict>
+      </w:r>
+    </w:p>
+    <w:p>
+      <w:pPr>
+        <w:pStyle w:val="bp"/>
+        <w:spacing w:before="0" w:after="0"/>
+        <w:rPr>
+          <w:noProof/>
+          <w:lang w:val="en-AU" w:eastAsia="en-AU"/>
+        </w:rPr>
+      </w:pPr>
+    </w:p>
+    <w:p>
+      <w:pPr>
+        <w:pStyle w:val="bp"/>
+        <w:spacing w:before="0" w:after="0"/>
+        <w:rPr>
+          <w:rFonts w:ascii="Arial" w:hAnsi="Arial" w:cs="Arial"/>
+          <w:b/>
+          <w:sz w:val="24"/>
+          <w:szCs w:val="24"/>
+        </w:rPr>
+      </w:pPr>
+      <w:r>
+        <w:rPr>
+          <w:rFonts w:ascii="Arial" w:hAnsi="Arial" w:cs="Arial"/>
+          <w:noProof/>
+          <w:sz w:val="24"/>
+          <w:szCs w:val="24"/>
+          <w:lang w:val="en-AU" w:eastAsia="en-AU"/>
+        </w:rPr>
         <w:t>As expected the extra bug has now been fixed.</w:t>
       </w:r>
     </w:p>
     <w:sectPr>
-      <w:headerReference w:type="default" r:id="rId12"/>
-      <w:footerReference w:type="even" r:id="rId13"/>
-      <w:footerReference w:type="default" r:id="rId14"/>
+      <w:headerReference w:type="default" r:id="rId15"/>
+      <w:footerReference w:type="even" r:id="rId16"/>
+      <w:footerReference w:type="default" r:id="rId17"/>
       <w:type w:val="continuous"/>
       <w:pgSz w:w="15840" w:h="12240" w:orient="landscape" w:code="1"/>
       <w:pgMar w:top="1440" w:right="1440" w:bottom="1440" w:left="1440" w:header="720" w:footer="720" w:gutter="0"/>
@@ -920,29 +1216,8 @@
         <w:sz w:val="20"/>
       </w:rPr>
       <w:tab/>
+      <w:t>Jaan Liiband</w:t>
     </w:r>
-    <w:proofErr w:type="spellStart"/>
-    <w:r>
-      <w:rPr>
-        <w:sz w:val="20"/>
-      </w:rPr>
-      <w:t>Jaan</w:t>
-    </w:r>
-    <w:proofErr w:type="spellEnd"/>
-    <w:r>
-      <w:rPr>
-        <w:sz w:val="20"/>
-      </w:rPr>
-      <w:t xml:space="preserve"> </w:t>
-    </w:r>
-    <w:proofErr w:type="spellStart"/>
-    <w:r>
-      <w:rPr>
-        <w:sz w:val="20"/>
-      </w:rPr>
-      <w:t>Liiband</w:t>
-    </w:r>
-    <w:proofErr w:type="spellEnd"/>
     <w:r>
       <w:rPr>
         <w:sz w:val="20"/>
@@ -1015,7 +1290,7 @@
         <w:noProof/>
         <w:sz w:val="20"/>
       </w:rPr>
-      <w:t>2</w:t>
+      <w:t>4</w:t>
     </w:r>
     <w:r>
       <w:rPr>
@@ -4954,6 +5229,7 @@
   <w:style w:type="character" w:default="1" w:styleId="DefaultParagraphFont">
     <w:name w:val="Default Paragraph Font"/>
     <w:uiPriority w:val="1"/>
+    <w:semiHidden/>
     <w:unhideWhenUsed/>
   </w:style>
   <w:style w:type="table" w:default="1" w:styleId="TableNormal">

</xml_diff>